<commit_message>
Update project document timeline
</commit_message>
<xml_diff>
--- a/Project Design Document - Balloon Keep Up.docx
+++ b/Project Design Document - Balloon Keep Up.docx
@@ -587,14 +587,12 @@
                 <w:rFonts w:ascii="Cabin" w:eastAsia="Cabin" w:hAnsi="Cabin" w:cs="Cabin"/>
               </w:rPr>
             </w:pPr>
-            <w:proofErr w:type="gramStart"/>
             <w:r>
               <w:rPr>
                 <w:rFonts w:ascii="Cabin" w:eastAsia="Cabin" w:hAnsi="Cabin" w:cs="Cabin"/>
               </w:rPr>
               <w:t>where</w:t>
             </w:r>
-            <w:proofErr w:type="gramEnd"/>
           </w:p>
           <w:tbl>
             <w:tblPr>
@@ -1062,25 +1060,7 @@
                       <w:i/>
                       <w:color w:val="B7B7B7"/>
                     </w:rPr>
-                    <w:t xml:space="preserve">the beginning of a game (usually on the </w:t>
-                  </w:r>
-                  <w:proofErr w:type="gramStart"/>
-                  <w:r>
-                    <w:rPr>
-                      <w:rFonts w:ascii="Cabin" w:eastAsia="Cabin" w:hAnsi="Cabin" w:cs="Cabin"/>
-                      <w:i/>
-                      <w:color w:val="B7B7B7"/>
-                    </w:rPr>
-                    <w:t>ground, but</w:t>
-                  </w:r>
-                  <w:proofErr w:type="gramEnd"/>
-                  <w:r>
-                    <w:rPr>
-                      <w:rFonts w:ascii="Cabin" w:eastAsia="Cabin" w:hAnsi="Cabin" w:cs="Cabin"/>
-                      <w:i/>
-                      <w:color w:val="B7B7B7"/>
-                    </w:rPr>
-                    <w:t xml:space="preserve"> can also be from walls. Balloon drops down from above</w:t>
+                    <w:t>the beginning of a game (usually on the ground, but can also be from walls. Balloon drops down from above</w:t>
                   </w:r>
                 </w:p>
               </w:tc>
@@ -1977,27 +1957,7 @@
                       <w:i/>
                       <w:color w:val="B7B7B7"/>
                     </w:rPr>
-                    <w:t xml:space="preserve">…easier for you to get to the balloon, or affect the </w:t>
-                  </w:r>
-                  <w:proofErr w:type="spellStart"/>
-                  <w:proofErr w:type="gramStart"/>
-                  <w:r>
-                    <w:rPr>
-                      <w:rFonts w:ascii="Cabin" w:eastAsia="Cabin" w:hAnsi="Cabin" w:cs="Cabin"/>
-                      <w:i/>
-                      <w:color w:val="B7B7B7"/>
-                    </w:rPr>
-                    <w:t>balloon;s</w:t>
-                  </w:r>
-                  <w:proofErr w:type="spellEnd"/>
-                  <w:proofErr w:type="gramEnd"/>
-                  <w:r>
-                    <w:rPr>
-                      <w:rFonts w:ascii="Cabin" w:eastAsia="Cabin" w:hAnsi="Cabin" w:cs="Cabin"/>
-                      <w:i/>
-                      <w:color w:val="B7B7B7"/>
-                    </w:rPr>
-                    <w:t xml:space="preserve"> trajectory to make it harder for the opponent.</w:t>
+                    <w:t>…easier for you to get to the balloon, or affect the balloon;s trajectory to make it harder for the opponent.</w:t>
                   </w:r>
                 </w:p>
               </w:tc>
@@ -3537,6 +3497,36 @@
                     <w:t>Include sound and effects for game at appropriate points (i.e. sound effects when the player hits the balloon, background music, etc.)</w:t>
                   </w:r>
                 </w:p>
+                <w:p>
+                  <w:pPr>
+                    <w:widowControl w:val="0"/>
+                    <w:spacing w:line="240" w:lineRule="auto"/>
+                    <w:rPr>
+                      <w:rFonts w:ascii="Cabin" w:eastAsia="Cabin" w:hAnsi="Cabin" w:cs="Cabin"/>
+                      <w:i/>
+                      <w:color w:val="000000" w:themeColor="text1"/>
+                    </w:rPr>
+                  </w:pPr>
+                </w:p>
+                <w:p>
+                  <w:pPr>
+                    <w:widowControl w:val="0"/>
+                    <w:spacing w:line="240" w:lineRule="auto"/>
+                    <w:rPr>
+                      <w:rFonts w:ascii="Cabin" w:eastAsia="Cabin" w:hAnsi="Cabin" w:cs="Cabin"/>
+                      <w:i/>
+                      <w:color w:val="000000" w:themeColor="text1"/>
+                    </w:rPr>
+                  </w:pPr>
+                  <w:r>
+                    <w:rPr>
+                      <w:rFonts w:ascii="Cabin" w:eastAsia="Cabin" w:hAnsi="Cabin" w:cs="Cabin"/>
+                      <w:i/>
+                      <w:color w:val="000000" w:themeColor="text1"/>
+                    </w:rPr>
+                    <w:t>Add walls, lighting, and adjust camera angles.</w:t>
+                  </w:r>
+                </w:p>
               </w:tc>
             </w:tr>
           </w:tbl>
@@ -4459,7 +4449,16 @@
                       <w:i/>
                       <w:color w:val="000000" w:themeColor="text1"/>
                     </w:rPr>
-                    <w:t>Add achievements, different skins, online multiplayer (rooms), tournament with an AI (will need to implement an AI character with different difficulties and adjust menu options)</w:t>
+                    <w:t xml:space="preserve">Add achievements, different skins, online multiplayer (rooms), tournament </w:t>
+                  </w:r>
+                  <w:r>
+                    <w:rPr>
+                      <w:rFonts w:ascii="Cabin" w:eastAsia="Cabin" w:hAnsi="Cabin" w:cs="Cabin"/>
+                      <w:i/>
+                      <w:color w:val="000000" w:themeColor="text1"/>
+                    </w:rPr>
+                    <w:lastRenderedPageBreak/>
+                    <w:t>with an AI (will need to implement an AI character with different difficulties and adjust menu options)</w:t>
                   </w:r>
                 </w:p>
               </w:tc>
@@ -5262,13 +5261,7 @@
                               <w:rPr>
                                 <w:lang w:val="en-CA"/>
                               </w:rPr>
-                              <w:t xml:space="preserve">Player </w:t>
-                            </w:r>
-                            <w:r>
-                              <w:rPr>
-                                <w:lang w:val="en-CA"/>
-                              </w:rPr>
-                              <w:t>2</w:t>
+                              <w:t>Player 2</w:t>
                             </w:r>
                           </w:p>
                         </w:txbxContent>

</xml_diff>